<commit_message>
Update default password always shown
</commit_message>
<xml_diff>
--- a/עבודת הגשה 3.docx
+++ b/עבודת הגשה 3.docx
@@ -87,7 +87,6 @@
     <w:p>
       <w:pPr>
         <w:rPr>
-          <w:rFonts w:hint="cs"/>
           <w:rtl/>
         </w:rPr>
       </w:pPr>
@@ -109,7 +108,6 @@
     <w:p>
       <w:pPr>
         <w:rPr>
-          <w:rFonts w:hint="cs"/>
           <w:rtl/>
         </w:rPr>
       </w:pPr>
@@ -252,7 +250,6 @@
     <w:p>
       <w:pPr>
         <w:rPr>
-          <w:rFonts w:hint="cs"/>
           <w:rtl/>
         </w:rPr>
       </w:pPr>
@@ -318,26 +315,16 @@
           <w:numId w:val="2"/>
         </w:numPr>
         <w:rPr>
-          <w:rFonts w:hint="cs"/>
-          <w:rtl/>
-        </w:rPr>
-      </w:pPr>
-      <w:proofErr w:type="spellStart"/>
-      <w:r>
-        <w:rPr>
-          <w:b/>
-          <w:bCs/>
-        </w:rPr>
-        <w:t>eM</w:t>
-      </w:r>
-      <w:bookmarkStart w:id="0" w:name="_GoBack"/>
-      <w:bookmarkEnd w:id="0"/>
-      <w:r>
-        <w:rPr>
-          <w:b/>
-          <w:bCs/>
-        </w:rPr>
-        <w:t>enuOptions</w:t>
+          <w:rtl/>
+        </w:rPr>
+      </w:pPr>
+      <w:proofErr w:type="spellStart"/>
+      <w:r>
+        <w:rPr>
+          <w:b/>
+          <w:bCs/>
+        </w:rPr>
+        <w:t>eMenuOptions</w:t>
       </w:r>
       <w:proofErr w:type="spellEnd"/>
       <w:r>
@@ -424,7 +411,6 @@
     <w:p>
       <w:pPr>
         <w:rPr>
-          <w:rFonts w:hint="cs"/>
           <w:rtl/>
         </w:rPr>
       </w:pPr>
@@ -521,10 +507,7 @@
         <w:t>יורשת מ-</w:t>
       </w:r>
       <w:r>
-        <w:t xml:space="preserve"> </w:t>
-      </w:r>
-      <w:r>
-        <w:t>Vehicle</w:t>
+        <w:t xml:space="preserve"> Vehicle</w:t>
       </w:r>
       <w:r>
         <w:rPr>
@@ -538,14 +521,7 @@
           <w:rFonts w:hint="cs"/>
           <w:rtl/>
         </w:rPr>
-        <w:t xml:space="preserve"> </w:t>
-      </w:r>
-      <w:r>
-        <w:rPr>
-          <w:rFonts w:hint="cs"/>
-          <w:rtl/>
-        </w:rPr>
-        <w:t>מחלקה אבסטרקטית)</w:t>
+        <w:t xml:space="preserve"> מחלקה אבסטרקטית)</w:t>
       </w:r>
       <w:r>
         <w:t>,</w:t>
@@ -595,15 +571,7 @@
           <w:b/>
           <w:bCs/>
         </w:rPr>
-        <w:t>uel</w:t>
-      </w:r>
-      <w:r>
-        <w:rPr>
-          <w:rFonts w:ascii="Consolas" w:hAnsi="Consolas" w:cs="Consolas"/>
-          <w:b/>
-          <w:bCs/>
-        </w:rPr>
-        <w:t>Vehicle</w:t>
+        <w:t>uelVehicle</w:t>
       </w:r>
       <w:proofErr w:type="spellEnd"/>
       <w:r>
@@ -678,14 +646,7 @@
           <w:rFonts w:hint="cs"/>
           <w:rtl/>
         </w:rPr>
-        <w:t xml:space="preserve"> לכלי רכב </w:t>
-      </w:r>
-      <w:r>
-        <w:rPr>
-          <w:rFonts w:hint="cs"/>
-          <w:rtl/>
-        </w:rPr>
-        <w:t>על דלק.</w:t>
+        <w:t xml:space="preserve"> לכלי רכב על דלק.</w:t>
       </w:r>
     </w:p>
     <w:p>
@@ -696,7 +657,6 @@
           <w:numId w:val="2"/>
         </w:numPr>
         <w:rPr>
-          <w:rFonts w:hint="cs"/>
           <w:rtl/>
         </w:rPr>
       </w:pPr>
@@ -814,7 +774,167 @@
           <w:b/>
           <w:bCs/>
         </w:rPr>
-        <w:t>Electric</w:t>
+        <w:t>ElectricMotorcycle</w:t>
+      </w:r>
+      <w:proofErr w:type="spellEnd"/>
+      <w:r>
+        <w:rPr>
+          <w:rFonts w:hint="cs"/>
+          <w:rtl/>
+        </w:rPr>
+        <w:t xml:space="preserve"> </w:t>
+      </w:r>
+      <w:r>
+        <w:rPr>
+          <w:rtl/>
+        </w:rPr>
+        <w:t>–</w:t>
+      </w:r>
+      <w:r>
+        <w:rPr>
+          <w:rFonts w:hint="cs"/>
+          <w:rtl/>
+        </w:rPr>
+        <w:t xml:space="preserve"> יורשת מ </w:t>
+      </w:r>
+      <w:r>
+        <w:rPr>
+          <w:rtl/>
+        </w:rPr>
+        <w:t>–</w:t>
+      </w:r>
+      <w:r>
+        <w:rPr>
+          <w:rFonts w:hint="cs"/>
+          <w:rtl/>
+        </w:rPr>
+        <w:t xml:space="preserve"> </w:t>
+      </w:r>
+      <w:proofErr w:type="spellStart"/>
+      <w:r>
+        <w:rPr>
+          <w:rFonts w:ascii="Consolas" w:hAnsi="Consolas" w:cs="Consolas"/>
+        </w:rPr>
+        <w:t>ElectricVehicle</w:t>
+      </w:r>
+      <w:proofErr w:type="spellEnd"/>
+      <w:r>
+        <w:rPr>
+          <w:rFonts w:hint="cs"/>
+          <w:rtl/>
+        </w:rPr>
+        <w:t>, מוסיפה את הנתונים והמתודות שרלוונטיות לאופנוע חשמלי</w:t>
+      </w:r>
+    </w:p>
+    <w:p>
+      <w:pPr>
+        <w:rPr>
+          <w:rtl/>
+        </w:rPr>
+      </w:pPr>
+      <w:proofErr w:type="spellStart"/>
+      <w:r>
+        <w:rPr>
+          <w:rFonts w:ascii="Consolas" w:hAnsi="Consolas" w:cs="Consolas" w:hint="cs"/>
+          <w:b/>
+          <w:bCs/>
+        </w:rPr>
+        <w:t>F</w:t>
+      </w:r>
+      <w:r>
+        <w:rPr>
+          <w:rFonts w:ascii="Consolas" w:hAnsi="Consolas"/>
+          <w:b/>
+          <w:bCs/>
+        </w:rPr>
+        <w:t>uel</w:t>
+      </w:r>
+      <w:r>
+        <w:rPr>
+          <w:rFonts w:ascii="Consolas" w:hAnsi="Consolas" w:cs="Consolas"/>
+          <w:b/>
+          <w:bCs/>
+        </w:rPr>
+        <w:t>Car</w:t>
+      </w:r>
+      <w:proofErr w:type="spellEnd"/>
+      <w:r>
+        <w:rPr>
+          <w:rFonts w:hint="cs"/>
+          <w:rtl/>
+        </w:rPr>
+        <w:t xml:space="preserve"> </w:t>
+      </w:r>
+      <w:r>
+        <w:rPr>
+          <w:rtl/>
+        </w:rPr>
+        <w:t>–</w:t>
+      </w:r>
+      <w:r>
+        <w:rPr>
+          <w:rFonts w:hint="cs"/>
+          <w:rtl/>
+        </w:rPr>
+        <w:t xml:space="preserve"> יורשת מ </w:t>
+      </w:r>
+      <w:r>
+        <w:rPr>
+          <w:rtl/>
+        </w:rPr>
+        <w:t>–</w:t>
+      </w:r>
+      <w:r>
+        <w:rPr>
+          <w:rFonts w:hint="cs"/>
+          <w:rtl/>
+        </w:rPr>
+        <w:t xml:space="preserve"> </w:t>
+      </w:r>
+      <w:proofErr w:type="spellStart"/>
+      <w:r>
+        <w:rPr>
+          <w:rFonts w:ascii="Consolas" w:hAnsi="Consolas" w:cs="Consolas" w:hint="cs"/>
+        </w:rPr>
+        <w:t>F</w:t>
+      </w:r>
+      <w:r>
+        <w:rPr>
+          <w:rFonts w:ascii="Consolas" w:hAnsi="Consolas" w:cs="Consolas"/>
+        </w:rPr>
+        <w:t>uelVehicle</w:t>
+      </w:r>
+      <w:proofErr w:type="spellEnd"/>
+      <w:r>
+        <w:rPr>
+          <w:rFonts w:hint="cs"/>
+          <w:rtl/>
+        </w:rPr>
+        <w:t>, מוסיפה את הנתונים והמתודות שרלוונטיות למכונית על דלק</w:t>
+      </w:r>
+    </w:p>
+    <w:p>
+      <w:pPr>
+        <w:rPr>
+          <w:rtl/>
+        </w:rPr>
+      </w:pPr>
+      <w:proofErr w:type="spellStart"/>
+      <w:r>
+        <w:rPr>
+          <w:rFonts w:ascii="Consolas" w:hAnsi="Consolas" w:cs="Consolas" w:hint="cs"/>
+          <w:b/>
+          <w:bCs/>
+        </w:rPr>
+        <w:t>F</w:t>
+      </w:r>
+      <w:r>
+        <w:rPr>
+          <w:rFonts w:ascii="Consolas" w:hAnsi="Consolas"/>
+          <w:b/>
+          <w:bCs/>
+        </w:rPr>
+        <w:t>uel</w:t>
       </w:r>
       <w:r>
         <w:rPr>
@@ -861,101 +981,12 @@
       <w:proofErr w:type="spellStart"/>
       <w:r>
         <w:rPr>
-          <w:rFonts w:ascii="Consolas" w:hAnsi="Consolas" w:cs="Consolas"/>
-        </w:rPr>
-        <w:t>ElectricVehicle</w:t>
-      </w:r>
-      <w:proofErr w:type="spellEnd"/>
-      <w:r>
-        <w:rPr>
-          <w:rFonts w:hint="cs"/>
-          <w:rtl/>
-        </w:rPr>
-        <w:t xml:space="preserve">, מוסיפה את הנתונים והמתודות שרלוונטיות </w:t>
-      </w:r>
-      <w:r>
-        <w:rPr>
-          <w:rFonts w:hint="cs"/>
-          <w:rtl/>
-        </w:rPr>
-        <w:t>לאופנוע חשמלי</w:t>
-      </w:r>
-    </w:p>
-    <w:p>
-      <w:pPr>
-        <w:rPr>
-          <w:rFonts w:hint="cs"/>
-          <w:rtl/>
-        </w:rPr>
-      </w:pPr>
-      <w:proofErr w:type="spellStart"/>
-      <w:r>
-        <w:rPr>
           <w:rFonts w:ascii="Consolas" w:hAnsi="Consolas" w:cs="Consolas" w:hint="cs"/>
-          <w:b/>
-          <w:bCs/>
         </w:rPr>
         <w:t>F</w:t>
       </w:r>
       <w:r>
         <w:rPr>
-          <w:rFonts w:ascii="Consolas" w:hAnsi="Consolas"/>
-          <w:b/>
-          <w:bCs/>
-        </w:rPr>
-        <w:t>uel</w:t>
-      </w:r>
-      <w:r>
-        <w:rPr>
-          <w:rFonts w:ascii="Consolas" w:hAnsi="Consolas" w:cs="Consolas"/>
-          <w:b/>
-          <w:bCs/>
-        </w:rPr>
-        <w:t>Car</w:t>
-      </w:r>
-      <w:proofErr w:type="spellEnd"/>
-      <w:r>
-        <w:rPr>
-          <w:rFonts w:hint="cs"/>
-          <w:rtl/>
-        </w:rPr>
-        <w:t xml:space="preserve"> </w:t>
-      </w:r>
-      <w:r>
-        <w:rPr>
-          <w:rtl/>
-        </w:rPr>
-        <w:t>–</w:t>
-      </w:r>
-      <w:r>
-        <w:rPr>
-          <w:rFonts w:hint="cs"/>
-          <w:rtl/>
-        </w:rPr>
-        <w:t xml:space="preserve"> יורשת מ </w:t>
-      </w:r>
-      <w:r>
-        <w:rPr>
-          <w:rtl/>
-        </w:rPr>
-        <w:t>–</w:t>
-      </w:r>
-      <w:r>
-        <w:rPr>
-          <w:rFonts w:hint="cs"/>
-          <w:rtl/>
-        </w:rPr>
-        <w:t xml:space="preserve"> </w:t>
-      </w:r>
-      <w:proofErr w:type="spellStart"/>
-      <w:r>
-        <w:rPr>
-          <w:rFonts w:ascii="Consolas" w:hAnsi="Consolas" w:cs="Consolas" w:hint="cs"/>
-        </w:rPr>
-        <w:t>F</w:t>
-      </w:r>
-      <w:r>
-        <w:rPr>
           <w:rFonts w:ascii="Consolas" w:hAnsi="Consolas" w:cs="Consolas"/>
         </w:rPr>
         <w:t>uelVehicle</w:t>
@@ -966,114 +997,12 @@
           <w:rFonts w:hint="cs"/>
           <w:rtl/>
         </w:rPr>
-        <w:t xml:space="preserve">, מוסיפה את הנתונים והמתודות שרלוונטיות למכונית </w:t>
-      </w:r>
-      <w:r>
-        <w:rPr>
-          <w:rFonts w:hint="cs"/>
-          <w:rtl/>
-        </w:rPr>
-        <w:t>על דלק</w:t>
-      </w:r>
-    </w:p>
-    <w:p>
-      <w:pPr>
-        <w:rPr>
-          <w:rtl/>
-        </w:rPr>
-      </w:pPr>
-      <w:proofErr w:type="spellStart"/>
-      <w:r>
-        <w:rPr>
-          <w:rFonts w:ascii="Consolas" w:hAnsi="Consolas" w:cs="Consolas" w:hint="cs"/>
-          <w:b/>
-          <w:bCs/>
-        </w:rPr>
-        <w:t>F</w:t>
-      </w:r>
-      <w:r>
-        <w:rPr>
-          <w:rFonts w:ascii="Consolas" w:hAnsi="Consolas"/>
-          <w:b/>
-          <w:bCs/>
-        </w:rPr>
-        <w:t>uel</w:t>
-      </w:r>
-      <w:r>
-        <w:rPr>
-          <w:rFonts w:ascii="Consolas" w:hAnsi="Consolas" w:cs="Consolas"/>
-          <w:b/>
-          <w:bCs/>
-        </w:rPr>
-        <w:t>Motorcycle</w:t>
-      </w:r>
-      <w:proofErr w:type="spellEnd"/>
-      <w:r>
-        <w:rPr>
-          <w:rFonts w:hint="cs"/>
-          <w:rtl/>
-        </w:rPr>
-        <w:t xml:space="preserve"> </w:t>
-      </w:r>
-      <w:r>
-        <w:rPr>
-          <w:rtl/>
-        </w:rPr>
-        <w:t>–</w:t>
-      </w:r>
-      <w:r>
-        <w:rPr>
-          <w:rFonts w:hint="cs"/>
-          <w:rtl/>
-        </w:rPr>
-        <w:t xml:space="preserve"> יורשת מ </w:t>
-      </w:r>
-      <w:r>
-        <w:rPr>
-          <w:rtl/>
-        </w:rPr>
-        <w:t>–</w:t>
-      </w:r>
-      <w:r>
-        <w:rPr>
-          <w:rFonts w:hint="cs"/>
-          <w:rtl/>
-        </w:rPr>
-        <w:t xml:space="preserve"> </w:t>
-      </w:r>
-      <w:proofErr w:type="spellStart"/>
-      <w:r>
-        <w:rPr>
-          <w:rFonts w:ascii="Consolas" w:hAnsi="Consolas" w:cs="Consolas" w:hint="cs"/>
-        </w:rPr>
-        <w:t>F</w:t>
-      </w:r>
-      <w:r>
-        <w:rPr>
-          <w:rFonts w:ascii="Consolas" w:hAnsi="Consolas" w:cs="Consolas"/>
-        </w:rPr>
-        <w:t>uelVehicle</w:t>
-      </w:r>
-      <w:proofErr w:type="spellEnd"/>
-      <w:r>
-        <w:rPr>
-          <w:rFonts w:hint="cs"/>
-          <w:rtl/>
-        </w:rPr>
-        <w:t>, מוסיפה את הנתונים והמתודות שרלוונטיות לאופנוע</w:t>
-      </w:r>
-      <w:r>
-        <w:rPr>
-          <w:rFonts w:hint="cs"/>
-          <w:rtl/>
-        </w:rPr>
-        <w:t xml:space="preserve"> על דלק</w:t>
-      </w:r>
-    </w:p>
-    <w:p>
-      <w:pPr>
-        <w:rPr>
-          <w:rFonts w:hint="cs"/>
+        <w:t>, מוסיפה את הנתונים והמתודות שרלוונטיות לאופנוע על דלק</w:t>
+      </w:r>
+    </w:p>
+    <w:p>
+      <w:pPr>
+        <w:rPr>
           <w:rtl/>
         </w:rPr>
       </w:pPr>
@@ -1090,14 +1019,7 @@
           <w:rFonts w:hint="cs"/>
           <w:rtl/>
         </w:rPr>
-        <w:t xml:space="preserve"> - </w:t>
-      </w:r>
-      <w:r>
-        <w:rPr>
-          <w:rFonts w:hint="cs"/>
-          <w:rtl/>
-        </w:rPr>
-        <w:t xml:space="preserve">יורשת מ </w:t>
+        <w:t xml:space="preserve"> - יורשת מ </w:t>
       </w:r>
       <w:r>
         <w:rPr>
@@ -1241,15 +1163,7 @@
           <w:b/>
           <w:bCs/>
         </w:rPr>
-        <w:t>Car</w:t>
-      </w:r>
-      <w:r>
-        <w:rPr>
-          <w:rFonts w:ascii="Consolas" w:hAnsi="Consolas" w:cs="Consolas"/>
-          <w:b/>
-          <w:bCs/>
-        </w:rPr>
-        <w:t>Properties</w:t>
+        <w:t>CarProperties</w:t>
       </w:r>
       <w:proofErr w:type="spellEnd"/>
       <w:r>
@@ -1287,21 +1201,7 @@
           <w:rFonts w:ascii="Consolas" w:hAnsi="Consolas" w:hint="cs"/>
           <w:rtl/>
         </w:rPr>
-        <w:t xml:space="preserve"> עבור כלי רכב מסוג </w:t>
-      </w:r>
-      <w:r>
-        <w:rPr>
-          <w:rFonts w:ascii="Consolas" w:hAnsi="Consolas" w:hint="cs"/>
-          <w:rtl/>
-        </w:rPr>
-        <w:t>רכב</w:t>
-      </w:r>
-      <w:r>
-        <w:rPr>
-          <w:rFonts w:ascii="Consolas" w:hAnsi="Consolas" w:hint="cs"/>
-          <w:rtl/>
-        </w:rPr>
-        <w:t xml:space="preserve">. </w:t>
+        <w:t xml:space="preserve"> עבור כלי רכב מסוג רכב. </w:t>
       </w:r>
     </w:p>
     <w:p>
@@ -1353,7 +1253,6 @@
           <w:numId w:val="2"/>
         </w:numPr>
         <w:rPr>
-          <w:rFonts w:hint="cs"/>
           <w:rtl/>
         </w:rPr>
       </w:pPr>
@@ -1421,7 +1320,6 @@
     <w:p>
       <w:pPr>
         <w:rPr>
-          <w:rFonts w:hint="cs"/>
           <w:rtl/>
         </w:rPr>
       </w:pPr>
@@ -1516,7 +1414,6 @@
           <w:numId w:val="3"/>
         </w:numPr>
         <w:rPr>
-          <w:rFonts w:hint="cs"/>
           <w:rtl/>
         </w:rPr>
       </w:pPr>
@@ -1559,7 +1456,6 @@
     <w:p>
       <w:pPr>
         <w:rPr>
-          <w:rFonts w:hint="cs"/>
           <w:rtl/>
         </w:rPr>
       </w:pPr>
@@ -1796,23 +1692,15 @@
           <w:numId w:val="1"/>
         </w:numPr>
         <w:rPr>
-          <w:rFonts w:hint="cs"/>
-          <w:rtl/>
-        </w:rPr>
-      </w:pPr>
-      <w:r>
-        <w:rPr>
-          <w:rFonts w:hint="cs"/>
-          <w:rtl/>
-        </w:rPr>
-        <w:t xml:space="preserve">מחזיק את מספר הגלגלים עבור כל כלי רכב במוסך. </w:t>
-      </w:r>
-      <w:r>
-        <w:rPr>
-          <w:rFonts w:hint="cs"/>
-          <w:rtl/>
-        </w:rPr>
-        <w:t>ה-</w:t>
+          <w:rtl/>
+        </w:rPr>
+      </w:pPr>
+      <w:r>
+        <w:rPr>
+          <w:rFonts w:hint="cs"/>
+          <w:rtl/>
+        </w:rPr>
+        <w:t>מחזיק את מספר הגלגלים עבור כל כלי רכב במוסך. ה-</w:t>
       </w:r>
       <w:r>
         <w:t>key</w:t>
@@ -1834,14 +1722,7 @@
           <w:rFonts w:hint="cs"/>
           <w:rtl/>
         </w:rPr>
-        <w:t xml:space="preserve"> שמתאר סוג הרכב</w:t>
-      </w:r>
-      <w:r>
-        <w:rPr>
-          <w:rFonts w:hint="cs"/>
-          <w:rtl/>
-        </w:rPr>
-        <w:t xml:space="preserve"> וה-</w:t>
+        <w:t xml:space="preserve"> שמתאר סוג הרכב וה-</w:t>
       </w:r>
       <w:r>
         <w:t>value</w:t>
@@ -1907,7 +1788,6 @@
       <w:pPr>
         <w:pStyle w:val="a3"/>
         <w:rPr>
-          <w:rFonts w:hint="cs"/>
           <w:rtl/>
         </w:rPr>
       </w:pPr>
@@ -1916,15 +1796,13 @@
       <w:pPr>
         <w:pStyle w:val="a3"/>
         <w:rPr>
-          <w:rFonts w:hint="cs"/>
-          <w:rtl/>
-        </w:rPr>
-      </w:pPr>
-    </w:p>
-    <w:p>
-      <w:pPr>
-        <w:rPr>
-          <w:rFonts w:hint="cs"/>
+          <w:rtl/>
+        </w:rPr>
+      </w:pPr>
+    </w:p>
+    <w:p>
+      <w:pPr>
+        <w:rPr>
           <w:rtl/>
         </w:rPr>
       </w:pPr>
@@ -2048,7 +1926,6 @@
     <w:p>
       <w:pPr>
         <w:rPr>
-          <w:rFonts w:hint="cs"/>
           <w:rtl/>
         </w:rPr>
       </w:pPr>
@@ -2105,49 +1982,32 @@
           <w:rtl/>
         </w:rPr>
       </w:pPr>
-    </w:p>
-    <w:p>
-      <w:pPr>
-        <w:rPr>
-          <w:rFonts w:hint="cs"/>
-          <w:rtl/>
-        </w:rPr>
-      </w:pPr>
-    </w:p>
-    <w:p>
-      <w:pPr>
-        <w:rPr>
-          <w:rFonts w:hint="cs"/>
-          <w:rtl/>
-        </w:rPr>
-      </w:pPr>
-    </w:p>
-    <w:p>
-      <w:pPr>
-        <w:rPr>
-          <w:rFonts w:hint="cs"/>
-          <w:rtl/>
-        </w:rPr>
-      </w:pPr>
-    </w:p>
-    <w:p>
-      <w:pPr>
-        <w:rPr>
-          <w:rFonts w:hint="cs"/>
-          <w:rtl/>
-        </w:rPr>
-      </w:pPr>
-    </w:p>
-    <w:p>
-      <w:pPr>
-        <w:rPr>
-          <w:rFonts w:hint="cs"/>
+      <w:bookmarkStart w:id="0" w:name="_GoBack"/>
+      <w:bookmarkEnd w:id="0"/>
+    </w:p>
+    <w:p>
+      <w:pPr>
+        <w:rPr>
+          <w:rtl/>
+        </w:rPr>
+      </w:pPr>
+    </w:p>
+    <w:p>
+      <w:pPr>
+        <w:rPr>
+          <w:rtl/>
+        </w:rPr>
+      </w:pPr>
+    </w:p>
+    <w:p>
+      <w:pPr>
+        <w:rPr>
           <w:rtl/>
         </w:rPr>
       </w:pPr>
     </w:p>
     <w:sectPr>
-      <w:pgSz w:w="11906" w:h="16838"/>
+      <w:pgSz w:w="11907" w:h="16839" w:code="9"/>
       <w:pgMar w:top="1440" w:right="1800" w:bottom="1440" w:left="1800" w:header="708" w:footer="708" w:gutter="0"/>
       <w:cols w:space="708"/>
       <w:bidi/>

</xml_diff>